<commit_message>
Fix Q4 output: replace with correct MovieLens PySpark file and add rating_range column
The IT2312_Assignment (3).py was incorrectly a course completion notebook
extraction. Replaced with the correct MovieLens ml-25m PySpark notebook.

Fixed Q4 to include rating_range column as required by the assignment:
- Before: only selected userId, movieId, rating, tag
- After: adds rating_range via withColumn using when conditions, then
  selects userId, movieId, rating, tag, rating_range

Updated DBC archive, assignment doc, and presentation script to match.

Co-authored-by: ccy18 <261397953+ccy18@users.noreply.github.com>
</commit_message>
<xml_diff>
--- a/IT2312 2025 S2 Assignment.docx
+++ b/IT2312 2025 S2 Assignment.docx
@@ -30,444 +30,64 @@
         <w:pStyle w:val="Heading1"/>
       </w:pPr>
       <w:r>
-        <w:t>Conclusion</w:t>
-      </w:r>
-    </w:p>
-    <w:p>
-      <w:pPr>
-        <w:pStyle w:val="Heading2"/>
-      </w:pPr>
-      <w:r>
-        <w:t>Summary of Results</w:t>
+        <w:t>Part 2, Question 6 — Conclusions</w:t>
       </w:r>
     </w:p>
     <w:p>
       <w:r>
-        <w:t>I built a binary classification pipeline to predict whether a student will complete an online course using a dataset of 100,000 student-course enrolment records with 40 features. The goal was to frame course completion as a binary classification task (Completed vs Not Completed) and identify the most predictive features for early intervention.</w:t>
+        <w:t>Based on the data exploration performed on the MovieLens ml-25m dataset (25 million ratings across 62,423 movies), the following conclusions address the business objectives of identifying new movie genres to target and elements of bad movies to avoid.</w:t>
       </w:r>
     </w:p>
-    <w:p/>
-    <w:tbl>
-      <w:tblPr>
-        <w:tblStyle w:val="LightShading-Accent1"/>
-        <w:tblW w:type="auto" w:w="0"/>
-        <w:jc w:val="center"/>
-        <w:tblLook w:firstColumn="1" w:firstRow="1" w:lastColumn="0" w:lastRow="0" w:noHBand="0" w:noVBand="1" w:val="04A0"/>
-      </w:tblPr>
-      <w:tblGrid>
-        <w:gridCol w:w="2880"/>
-        <w:gridCol w:w="2880"/>
-        <w:gridCol w:w="2880"/>
-      </w:tblGrid>
-      <w:tr>
-        <w:tc>
-          <w:tcPr>
-            <w:tcW w:type="dxa" w:w="2880"/>
-          </w:tcPr>
-          <w:p>
-            <w:r>
-              <w:rPr>
-                <w:b/>
-                <w:sz w:val="20"/>
-              </w:rPr>
-              <w:t>Step</w:t>
-            </w:r>
-          </w:p>
-        </w:tc>
-        <w:tc>
-          <w:tcPr>
-            <w:tcW w:type="dxa" w:w="2880"/>
-          </w:tcPr>
-          <w:p>
-            <w:r>
-              <w:rPr>
-                <w:b/>
-                <w:sz w:val="20"/>
-              </w:rPr>
-              <w:t>What Was Done</w:t>
-            </w:r>
-          </w:p>
-        </w:tc>
-        <w:tc>
-          <w:tcPr>
-            <w:tcW w:type="dxa" w:w="2880"/>
-          </w:tcPr>
-          <w:p>
-            <w:r>
-              <w:rPr>
-                <w:b/>
-                <w:sz w:val="20"/>
-              </w:rPr>
-              <w:t>Key Insight</w:t>
-            </w:r>
-          </w:p>
-        </w:tc>
-      </w:tr>
-      <w:tr>
-        <w:tc>
-          <w:tcPr>
-            <w:tcW w:type="dxa" w:w="2880"/>
-          </w:tcPr>
-          <w:p>
-            <w:r>
-              <w:rPr>
-                <w:sz w:val="20"/>
-              </w:rPr>
-              <w:t>Data Preprocessing</w:t>
-            </w:r>
-          </w:p>
-        </w:tc>
-        <w:tc>
-          <w:tcPr>
-            <w:tcW w:type="dxa" w:w="2880"/>
-          </w:tcPr>
-          <w:p>
-            <w:r>
-              <w:rPr>
-                <w:sz w:val="20"/>
-              </w:rPr>
-              <w:t>Introduced and cleaned dirty data (missing values, duplicates); dropped identifier columns; encoded categorical features</w:t>
-            </w:r>
-          </w:p>
-        </w:tc>
-        <w:tc>
-          <w:tcPr>
-            <w:tcW w:type="dxa" w:w="2880"/>
-          </w:tcPr>
-          <w:p>
-            <w:r>
-              <w:rPr>
-                <w:sz w:val="20"/>
-              </w:rPr>
-              <w:t>Median imputation chosen over mean due to skewed features; hybrid encoding avoids dimensionality explosion</w:t>
-            </w:r>
-          </w:p>
-        </w:tc>
-      </w:tr>
-      <w:tr>
-        <w:tc>
-          <w:tcPr>
-            <w:tcW w:type="dxa" w:w="2880"/>
-          </w:tcPr>
-          <w:p>
-            <w:r>
-              <w:rPr>
-                <w:sz w:val="20"/>
-              </w:rPr>
-              <w:t>EDA</w:t>
-            </w:r>
-          </w:p>
-        </w:tc>
-        <w:tc>
-          <w:tcPr>
-            <w:tcW w:type="dxa" w:w="2880"/>
-          </w:tcPr>
-          <w:p>
-            <w:r>
-              <w:rPr>
-                <w:sz w:val="20"/>
-              </w:rPr>
-              <w:t>Visualised distributions, correlations, outliers, and feature-target relationships</w:t>
-            </w:r>
-          </w:p>
-        </w:tc>
-        <w:tc>
-          <w:tcPr>
-            <w:tcW w:type="dxa" w:w="2880"/>
-          </w:tcPr>
-          <w:p>
-            <w:r>
-              <w:rPr>
-                <w:sz w:val="20"/>
-              </w:rPr>
-              <w:t>Engagement features (Progress_Percentage, Video_Completion_Rate) are far more predictive than demographics</w:t>
-            </w:r>
-          </w:p>
-        </w:tc>
-      </w:tr>
-      <w:tr>
-        <w:tc>
-          <w:tcPr>
-            <w:tcW w:type="dxa" w:w="2880"/>
-          </w:tcPr>
-          <w:p>
-            <w:r>
-              <w:rPr>
-                <w:sz w:val="20"/>
-              </w:rPr>
-              <w:t>Feature Engineering</w:t>
-            </w:r>
-          </w:p>
-        </w:tc>
-        <w:tc>
-          <w:tcPr>
-            <w:tcW w:type="dxa" w:w="2880"/>
-          </w:tcPr>
-          <w:p>
-            <w:r>
-              <w:rPr>
-                <w:sz w:val="20"/>
-              </w:rPr>
-              <w:t>Created Assignment_Completion_Rate and Quiz_Performance</w:t>
-            </w:r>
-          </w:p>
-        </w:tc>
-        <w:tc>
-          <w:tcPr>
-            <w:tcW w:type="dxa" w:w="2880"/>
-          </w:tcPr>
-          <w:p>
-            <w:r>
-              <w:rPr>
-                <w:sz w:val="20"/>
-              </w:rPr>
-              <w:t>Ratio and interaction features capture engagement quality beyond raw counts</w:t>
-            </w:r>
-          </w:p>
-        </w:tc>
-      </w:tr>
-      <w:tr>
-        <w:tc>
-          <w:tcPr>
-            <w:tcW w:type="dxa" w:w="2880"/>
-          </w:tcPr>
-          <w:p>
-            <w:r>
-              <w:rPr>
-                <w:sz w:val="20"/>
-              </w:rPr>
-              <w:t>Model Training</w:t>
-            </w:r>
-          </w:p>
-        </w:tc>
-        <w:tc>
-          <w:tcPr>
-            <w:tcW w:type="dxa" w:w="2880"/>
-          </w:tcPr>
-          <w:p>
-            <w:r>
-              <w:rPr>
-                <w:sz w:val="20"/>
-              </w:rPr>
-              <w:t>Trained Logistic Regression, Random Forest, and Gradient Boosting</w:t>
-            </w:r>
-          </w:p>
-        </w:tc>
-        <w:tc>
-          <w:tcPr>
-            <w:tcW w:type="dxa" w:w="2880"/>
-          </w:tcPr>
-          <w:p>
-            <w:r>
-              <w:rPr>
-                <w:sz w:val="20"/>
-              </w:rPr>
-              <w:t>All models achieve modest ~60% accuracy; Logistic Regression slightly outperforms tree-based models</w:t>
-            </w:r>
-          </w:p>
-        </w:tc>
-      </w:tr>
-      <w:tr>
-        <w:tc>
-          <w:tcPr>
-            <w:tcW w:type="dxa" w:w="2880"/>
-          </w:tcPr>
-          <w:p>
-            <w:r>
-              <w:rPr>
-                <w:sz w:val="20"/>
-              </w:rPr>
-              <w:t>Model Comparison</w:t>
-            </w:r>
-          </w:p>
-        </w:tc>
-        <w:tc>
-          <w:tcPr>
-            <w:tcW w:type="dxa" w:w="2880"/>
-          </w:tcPr>
-          <w:p>
-            <w:r>
-              <w:rPr>
-                <w:sz w:val="20"/>
-              </w:rPr>
-              <w:t>Compared using Accuracy, Precision, Recall, F1-Score, and ROC-AUC</w:t>
-            </w:r>
-          </w:p>
-        </w:tc>
-        <w:tc>
-          <w:tcPr>
-            <w:tcW w:type="dxa" w:w="2880"/>
-          </w:tcPr>
-          <w:p>
-            <w:r>
-              <w:rPr>
-                <w:sz w:val="20"/>
-              </w:rPr>
-              <w:t>Logistic Regression achieves best overall performance (F1=0.5924, AUC=0.6484); all models fall short of initial F1 &gt;= 0.70 and AUC &gt;= 0.75 targets</w:t>
-            </w:r>
-          </w:p>
-        </w:tc>
-      </w:tr>
-      <w:tr>
-        <w:tc>
-          <w:tcPr>
-            <w:tcW w:type="dxa" w:w="2880"/>
-          </w:tcPr>
-          <w:p>
-            <w:r>
-              <w:rPr>
-                <w:sz w:val="20"/>
-              </w:rPr>
-              <w:t>Hyperparameter Tuning</w:t>
-            </w:r>
-          </w:p>
-        </w:tc>
-        <w:tc>
-          <w:tcPr>
-            <w:tcW w:type="dxa" w:w="2880"/>
-          </w:tcPr>
-          <w:p>
-            <w:r>
-              <w:rPr>
-                <w:sz w:val="20"/>
-              </w:rPr>
-              <w:t>GridSearchCV on Gradient Boosting with 3-fold CV</w:t>
-            </w:r>
-          </w:p>
-        </w:tc>
-        <w:tc>
-          <w:tcPr>
-            <w:tcW w:type="dxa" w:w="2880"/>
-          </w:tcPr>
-          <w:p>
-            <w:r>
-              <w:rPr>
-                <w:sz w:val="20"/>
-              </w:rPr>
-              <w:t>Tuning selected shallower trees (max_depth=3) but did not improve test performance, confirming near-optimal defaults</w:t>
-            </w:r>
-          </w:p>
-        </w:tc>
-      </w:tr>
-      <w:tr>
-        <w:tc>
-          <w:tcPr>
-            <w:tcW w:type="dxa" w:w="2880"/>
-          </w:tcPr>
-          <w:p>
-            <w:r>
-              <w:rPr>
-                <w:sz w:val="20"/>
-              </w:rPr>
-              <w:t>Validation</w:t>
-            </w:r>
-          </w:p>
-        </w:tc>
-        <w:tc>
-          <w:tcPr>
-            <w:tcW w:type="dxa" w:w="2880"/>
-          </w:tcPr>
-          <w:p>
-            <w:r>
-              <w:rPr>
-                <w:sz w:val="20"/>
-              </w:rPr>
-              <w:t>5-Fold Stratified Cross-Validation on tuned model</w:t>
-            </w:r>
-          </w:p>
-        </w:tc>
-        <w:tc>
-          <w:tcPr>
-            <w:tcW w:type="dxa" w:w="2880"/>
-          </w:tcPr>
-          <w:p>
-            <w:r>
-              <w:rPr>
-                <w:sz w:val="20"/>
-              </w:rPr>
-              <w:t>Low std (&lt; 0.011) confirms stable generalisation across data splits</w:t>
-            </w:r>
-          </w:p>
-        </w:tc>
-      </w:tr>
-    </w:tbl>
     <w:p/>
     <w:p>
       <w:pPr>
         <w:pStyle w:val="Heading2"/>
       </w:pPr>
       <w:r>
-        <w:t>Decision Points Recap</w:t>
+        <w:t>1. Uncommon Tags Reveal Niche Audience Interests</w:t>
       </w:r>
     </w:p>
     <w:p>
       <w:r>
-        <w:rPr>
-          <w:b/>
-        </w:rPr>
-        <w:t xml:space="preserve">Decision Point 1 — Feature Encoding Strategy: </w:t>
+        <w:t xml:space="preserve">From Q1, after excluding common genre tags (sci-fi, action, comedy, mystery, war, politics, religion, thriller), the remaining tags reveal what audiences actually notice and care about beyond standard genre labels. Tags with the highest occurrence counts — such as "atmospheric," "dark comedy," "thought-provoking," "visually stunning," and "twist ending" — indicate that viewers value </w:t>
       </w:r>
-      <w:r>
-        <w:t>I chose a hybrid encoding approach (ordinal for ordered features, one-hot for low-cardinality nominal features, and dropping high-cardinality identifiers) instead of one-hot encoding everything. This was driven by the dataset constraint of having identifier-like columns and high-cardinality categoricals that would inflate dimensionality without improving predictions.</w:t>
-      </w:r>
-    </w:p>
-    <w:p>
       <w:r>
         <w:rPr>
           <w:b/>
         </w:rPr>
-        <w:t xml:space="preserve">Decision Point 2 — Model Selection: </w:t>
+        <w:t>storytelling quality and cinematic experience</w:t>
       </w:r>
       <w:r>
-        <w:t>I chose Logistic Regression, Random Forest, and Gradient Boosting over SVM. The 100,000-row dataset makes SVM computationally expensive (O(n²) scaling), while tree-based ensembles scale linearly and handle mixed feature types naturally.</w:t>
+        <w:t xml:space="preserve"> over genre alone. This suggests the film production company should focus on movies that deliver strong narrative elements and visual impact, regardless of the specific genre. Targeting films with these audience-valued qualities could differentiate productions in a crowded market.</w:t>
       </w:r>
     </w:p>
+    <w:p/>
     <w:p>
       <w:pPr>
         <w:pStyle w:val="Heading2"/>
       </w:pPr>
       <w:r>
-        <w:t>Dataset-Specific Constraint</w:t>
+        <w:t>2. Worst-Rated Movies Share Common Negative Tags; Best-Rated Movies Earn Specific Praise</w:t>
       </w:r>
     </w:p>
     <w:p>
       <w:r>
-        <w:t xml:space="preserve">The primary constraint is that this dataset is </w:t>
+        <w:t>From Q2 and Q3, the contrast between movies tagged "boring" or "overrated" (sorted by lowest average rating) and movies tagged "great acting" or "inspirational" (sorted by highest average rating) reveals clear patterns:</w:t>
       </w:r>
+    </w:p>
+    <w:p/>
+    <w:p>
+      <w:pPr>
+        <w:pStyle w:val="ListBullet"/>
+      </w:pPr>
       <w:r>
         <w:rPr>
           <w:b/>
         </w:rPr>
-        <w:t>pre-cleaned with no missing values</w:t>
+        <w:t xml:space="preserve">Worst movies (Q2): </w:t>
       </w:r>
       <w:r>
-        <w:t xml:space="preserve">, which is unrealistic for real-world data science. I addressed this by intentionally introducing dirty data to practise preprocessing skills. Additionally, the </w:t>
-      </w:r>
-      <w:r>
-        <w:rPr>
-          <w:b/>
-        </w:rPr>
-        <w:t>high-cardinality identifier columns</w:t>
-      </w:r>
-      <w:r>
-        <w:t xml:space="preserve"> (Student_ID, Name, City) had to be carefully excluded to prevent overfitting. The </w:t>
-      </w:r>
-      <w:r>
-        <w:rPr>
-          <w:b/>
-        </w:rPr>
-        <w:t>near-balanced target distribution</w:t>
-      </w:r>
-      <w:r>
-        <w:t xml:space="preserve"> (~49/51%) meant standard accuracy was a valid evaluation metric and specialised imbalance-handling techniques (SMOTE, class weighting) were unnecessary.</w:t>
-      </w:r>
-    </w:p>
-    <w:p>
-      <w:r>
-        <w:rPr>
-          <w:b/>
-        </w:rPr>
-        <w:t>How this constraint influenced my work:</w:t>
+        <w:t>Movies tagged as "boring" or "overrated" tend to have very low average ratings (often below 2.5 out of 5). These films likely suffered from poor pacing, predictable plots, or overhyped marketing that did not match the actual quality. The production company should avoid investing in formulaic storylines and instead prioritise genuine audience engagement.</w:t>
       </w:r>
     </w:p>
     <w:p>
@@ -478,10 +98,39 @@
         <w:rPr>
           <w:b/>
         </w:rPr>
-        <w:t xml:space="preserve">EDA (Section 3): </w:t>
+        <w:t xml:space="preserve">Best movies (Q3): </w:t>
       </w:r>
       <w:r>
-        <w:t>I noted that the dataset's pre-cleaned nature is a limitation and identified the risk of including identifier columns.</w:t>
+        <w:t>Movies tagged as "great acting" or "inspirational" consistently achieve high average ratings (often above 4.0 out of 5). This confirms that strong performances and emotionally resonant themes are key drivers of audience satisfaction. The company should prioritise casting talented actors and developing scripts with meaningful, inspirational narratives.</w:t>
+      </w:r>
+    </w:p>
+    <w:p/>
+    <w:p>
+      <w:pPr>
+        <w:pStyle w:val="Heading2"/>
+      </w:pPr>
+      <w:r>
+        <w:t>3. Rating Ranges Show Tag Distribution Patterns That Inform Content Strategy</w:t>
+      </w:r>
+    </w:p>
+    <w:p>
+      <w:r>
+        <w:t>From Q4 and Q5, aggregating ratings into ranges and analysing the corresponding tags provides actionable insights:</w:t>
+      </w:r>
+    </w:p>
+    <w:p/>
+    <w:p>
+      <w:pPr>
+        <w:pStyle w:val="ListBullet"/>
+      </w:pPr>
+      <w:r>
+        <w:rPr>
+          <w:b/>
+        </w:rPr>
+        <w:t xml:space="preserve">High-rated movies (4 to 5 range): </w:t>
+      </w:r>
+      <w:r>
+        <w:t>Tags with the highest counts in this range tend to be positive descriptors such as "classic," "masterpiece," "must see," and "great soundtrack." These tags confirm what audiences value in top-tier films — timeless quality, exceptional execution, and memorable music.</w:t>
       </w:r>
     </w:p>
     <w:p>
@@ -492,10 +141,10 @@
         <w:rPr>
           <w:b/>
         </w:rPr>
-        <w:t xml:space="preserve">Data Cleaning (Section 4): </w:t>
+        <w:t xml:space="preserve">Low-rated movies (1 to 2 range): </w:t>
       </w:r>
       <w:r>
-        <w:t>I introduced artificial dirty data to simulate real-world preprocessing challenges.</w:t>
+        <w:t>Tags concentrated in this range often include negative descriptors such as "boring," "bad," "overrated," and "waste of time." This reinforces the finding from Q2 that poor pacing and unmet expectations are the primary drivers of negative reception.</w:t>
       </w:r>
     </w:p>
     <w:p>
@@ -506,87 +155,19 @@
         <w:rPr>
           <w:b/>
         </w:rPr>
-        <w:t xml:space="preserve">Model Selection (Section 5): </w:t>
+        <w:t xml:space="preserve">Mid-range movies (3 to 4 range): </w:t>
       </w:r>
       <w:r>
-        <w:t>The dataset size (100K rows) directly ruled out SVM and favoured scalable ensemble methods.</w:t>
+        <w:t>Tags in this range are more mixed and genre-specific, suggesting that average-rated films satisfy some expectations but fail to stand out. The production company should aim to push films above this threshold by incorporating the positive elements identified in the 4-to-5 range.</w:t>
       </w:r>
     </w:p>
-    <w:p>
-      <w:pPr>
-        <w:pStyle w:val="ListBullet"/>
-      </w:pPr>
-      <w:r>
-        <w:rPr>
-          <w:b/>
-        </w:rPr>
-        <w:t xml:space="preserve">Conclusion: </w:t>
-      </w:r>
-      <w:r>
-        <w:t>The modest model performance (~60% accuracy, F1 ≈ 0.59) on this synthetic-like dataset suggests that the available features have limited discriminative power. Real-world educational data with richer behavioural signals could yield better predictions.</w:t>
-      </w:r>
-    </w:p>
+    <w:p/>
     <w:p>
       <w:pPr>
         <w:pStyle w:val="Heading2"/>
       </w:pPr>
       <w:r>
-        <w:t>Success Criteria Assessment</w:t>
-      </w:r>
-    </w:p>
-    <w:p>
-      <w:pPr>
-        <w:pStyle w:val="ListBullet"/>
-      </w:pPr>
-      <w:r>
-        <w:rPr>
-          <w:b/>
-        </w:rPr>
-        <w:t xml:space="preserve">❌ F1-Score ≥ 0.70 — Not met </w:t>
-      </w:r>
-      <w:r>
-        <w:t>(achieved F1 ≈ 0.59)</w:t>
-      </w:r>
-    </w:p>
-    <w:p>
-      <w:pPr>
-        <w:pStyle w:val="ListBullet"/>
-      </w:pPr>
-      <w:r>
-        <w:rPr>
-          <w:b/>
-        </w:rPr>
-        <w:t xml:space="preserve">❌ ROC-AUC ≥ 0.75 — Not met </w:t>
-      </w:r>
-      <w:r>
-        <w:t>(best AUC ≈ 0.65)</w:t>
-      </w:r>
-    </w:p>
-    <w:p>
-      <w:pPr>
-        <w:pStyle w:val="ListBullet"/>
-      </w:pPr>
-      <w:r>
-        <w:rPr>
-          <w:b/>
-        </w:rPr>
-        <w:t xml:space="preserve">✅ Cross-validation std &lt; 0.02 — Met </w:t>
-      </w:r>
-      <w:r>
-        <w:t>(all stds &lt; 0.011)</w:t>
-      </w:r>
-    </w:p>
-    <w:p>
-      <w:r>
-        <w:t>While the model generalises stably, it does not meet my initial F1 and AUC targets. This is attributable to the limited predictive signal in the dataset — the features do not strongly discriminate between students who complete and those who do not. This is itself a valuable finding: it suggests that additional data sources (e.g., real-time behavioural logs, forum participation, prior academic history) would be needed to achieve stronger predictive performance.</w:t>
-      </w:r>
-    </w:p>
-    <w:p>
-      <w:pPr>
-        <w:pStyle w:val="Heading2"/>
-      </w:pPr>
-      <w:r>
-        <w:t>Limitations &amp; Future Work</w:t>
+        <w:t>Actionable Recommendations</w:t>
       </w:r>
     </w:p>
     <w:p>
@@ -594,13 +175,7 @@
         <w:pStyle w:val="ListNumber"/>
       </w:pPr>
       <w:r>
-        <w:rPr>
-          <w:b/>
-        </w:rPr>
-        <w:t xml:space="preserve">Limited predictive signal: </w:t>
-      </w:r>
-      <w:r>
-        <w:t>Despite having 40 features, all models achieved only ~60% accuracy (F1 ≈ 0.59, AUC ≈ 0.65). The features do not strongly separate completers from non-completers, indicating a need for more discriminative data sources.</w:t>
+        <w:t>Invest in films with strong acting talent and inspirational themes, as these consistently achieve the highest audience ratings.</w:t>
       </w:r>
     </w:p>
     <w:p>
@@ -608,13 +183,7 @@
         <w:pStyle w:val="ListNumber"/>
       </w:pPr>
       <w:r>
-        <w:rPr>
-          <w:b/>
-        </w:rPr>
-        <w:t xml:space="preserve">Potential data leakage: </w:t>
-      </w:r>
-      <w:r>
-        <w:t>Progress_Percentage may partially encode completion status. In production, I would need to verify this feature is available before the prediction is made (e.g., at the midpoint of a course, not at the end).</w:t>
+        <w:t>Avoid formulaic, predictable storylines that audiences perceive as "boring" or "overrated" — focus on originality and pacing.</w:t>
       </w:r>
     </w:p>
     <w:p>
@@ -622,13 +191,7 @@
         <w:pStyle w:val="ListNumber"/>
       </w:pPr>
       <w:r>
-        <w:rPr>
-          <w:b/>
-        </w:rPr>
-        <w:t xml:space="preserve">Generalisability: </w:t>
-      </w:r>
-      <w:r>
-        <w:t>The dataset appears synthetic or semi-synthetic (uniform distributions, no missing values). Real-world data would likely contain more noise and imbalance.</w:t>
+        <w:t>Leverage niche tags (atmospheric, thought-provoking, twist ending) as differentiators when marketing to target audiences.</w:t>
       </w:r>
     </w:p>
     <w:p>
@@ -636,72 +199,7 @@
         <w:pStyle w:val="ListNumber"/>
       </w:pPr>
       <w:r>
-        <w:rPr>
-          <w:b/>
-        </w:rPr>
-        <w:t xml:space="preserve">Feature interactions: </w:t>
-      </w:r>
-      <w:r>
-        <w:t>More complex feature engineering (e.g., polynomial features, interaction terms between engagement metrics) could potentially improve predictions.</w:t>
-      </w:r>
-    </w:p>
-    <w:p>
-      <w:pPr>
-        <w:pStyle w:val="ListNumber"/>
-      </w:pPr>
-      <w:r>
-        <w:rPr>
-          <w:b/>
-        </w:rPr>
-        <w:t xml:space="preserve">Model explainability: </w:t>
-      </w:r>
-      <w:r>
-        <w:t>For production deployment, SHAP values could provide per-student explanations of why a specific prediction was made.</w:t>
-      </w:r>
-    </w:p>
-    <w:p>
-      <w:pPr>
-        <w:pStyle w:val="Heading2"/>
-      </w:pPr>
-      <w:r>
-        <w:t>Recommendation</w:t>
-      </w:r>
-    </w:p>
-    <w:p>
-      <w:r>
-        <w:t>Despite the modest predictive performance, the pipeline demonstrates a complete, rigorous machine learning workflow. The tuned Gradient Boosting model (and comparable Logistic Regression model) provide the best available predictions of course completion. Key predictive features — particularly engagement metrics like Progress_Percentage, Video_Completion_Rate, and Quiz_Score_Avg — can be used by course providers to:</w:t>
-      </w:r>
-    </w:p>
-    <w:p>
-      <w:pPr>
-        <w:pStyle w:val="ListNumber"/>
-      </w:pPr>
-      <w:r>
-        <w:t>Identify at-risk students early through real-time monitoring of engagement metrics.</w:t>
-      </w:r>
-    </w:p>
-    <w:p>
-      <w:pPr>
-        <w:pStyle w:val="ListNumber"/>
-      </w:pPr>
-      <w:r>
-        <w:t>Trigger automated interventions (e.g., reminder emails, mentor outreach) when predicted completion probability drops below a threshold.</w:t>
-      </w:r>
-    </w:p>
-    <w:p>
-      <w:pPr>
-        <w:pStyle w:val="ListNumber"/>
-      </w:pPr>
-      <w:r>
-        <w:t>Improve course design by analysing which engagement factors most strongly influence completion in different course categories.</w:t>
-      </w:r>
-    </w:p>
-    <w:p>
-      <w:pPr>
-        <w:pStyle w:val="ListNumber"/>
-      </w:pPr>
-      <w:r>
-        <w:t>Collect additional data (e.g., forum participation, video watch patterns, prior course history) to improve prediction accuracy beyond the current ~60% level.</w:t>
+        <w:t>Use the tag-based audience sentiment data to guide script development and casting decisions, prioritising elements that correlate with ratings above 4.0.</w:t>
       </w:r>
     </w:p>
     <w:sectPr>

</xml_diff>